<commit_message>
Se realizan modificaciones para la entrega final
</commit_message>
<xml_diff>
--- a/Historias de usuario.docx
+++ b/Historias de usuario.docx
@@ -1,21 +1,133 @@
 
 <file path=word/document.xml><?xml version="1.0" encoding="utf-8"?>
-<w:document xmlns:wpc="http://schemas.microsoft.com/office/word/2010/wordprocessingCanvas" xmlns:mc="http://schemas.openxmlformats.org/markup-compatibility/2006" xmlns:o="urn:schemas-microsoft-com:office:office" xmlns:r="http://schemas.openxmlformats.org/officeDocument/2006/relationships" xmlns:m="http://schemas.openxmlformats.org/officeDocument/2006/math" xmlns:v="urn:schemas-microsoft-com:vml" xmlns:wp14="http://schemas.microsoft.com/office/word/2010/wordprocessingDrawing" xmlns:wp="http://schemas.openxmlformats.org/drawingml/2006/wordprocessingDrawing" xmlns:w10="urn:schemas-microsoft-com:office:word" xmlns:w="http://schemas.openxmlformats.org/wordprocessingml/2006/main" xmlns:w14="http://schemas.microsoft.com/office/word/2010/wordml" xmlns:w15="http://schemas.microsoft.com/office/word/2012/wordml" xmlns:wpg="http://schemas.microsoft.com/office/word/2010/wordprocessingGroup" xmlns:wpi="http://schemas.microsoft.com/office/word/2010/wordprocessingInk" xmlns:wne="http://schemas.microsoft.com/office/word/2006/wordml" xmlns:wps="http://schemas.microsoft.com/office/word/2010/wordprocessingShape" mc:Ignorable="w14 w15 wp14">
+<w:document xmlns:o="urn:schemas-microsoft-com:office:office" xmlns:r="http://schemas.openxmlformats.org/officeDocument/2006/relationships" xmlns:v="urn:schemas-microsoft-com:vml" xmlns:w="http://schemas.openxmlformats.org/wordprocessingml/2006/main" xmlns:w10="urn:schemas-microsoft-com:office:word" xmlns:wp="http://schemas.openxmlformats.org/drawingml/2006/wordprocessingDrawing" xmlns:wps="http://schemas.microsoft.com/office/word/2010/wordprocessingShape" xmlns:wpg="http://schemas.microsoft.com/office/word/2010/wordprocessingGroup" xmlns:mc="http://schemas.openxmlformats.org/markup-compatibility/2006" xmlns:wp14="http://schemas.microsoft.com/office/word/2010/wordprocessingDrawing" xmlns:w14="http://schemas.microsoft.com/office/word/2010/wordml" mc:Ignorable="w14 wp14">
   <w:body>
     <w:p>
+      <w:pPr>
+        <w:pStyle w:val="Normal"/>
+        <w:jc w:val="center"/>
+        <w:rPr>
+          <w:b/>
+          <w:b/>
+          <w:bCs/>
+        </w:rPr>
+      </w:pPr>
       <w:r>
+        <w:rPr>
+          <w:b/>
+          <w:bCs/>
+        </w:rPr>
         <w:t>Historias de usuario entrega Final</w:t>
       </w:r>
     </w:p>
-    <w:p/>
     <w:p>
+      <w:pPr>
+        <w:pStyle w:val="Normal"/>
+        <w:rPr/>
+      </w:pPr>
       <w:r>
-        <w:t xml:space="preserve">1. </w:t>
+        <w:rPr/>
+      </w:r>
+    </w:p>
+    <w:p>
+      <w:pPr>
+        <w:pStyle w:val="Normal"/>
+        <w:rPr/>
+      </w:pPr>
+      <w:r>
+        <w:rPr/>
+        <w:t>El proyecto se encuentra desplegado en:</w:t>
+      </w:r>
+    </w:p>
+    <w:p>
+      <w:pPr>
+        <w:pStyle w:val="Normal"/>
+        <w:rPr/>
+      </w:pPr>
+      <w:r>
+        <w:rPr/>
+        <w:tab/>
+      </w:r>
+      <w:hyperlink r:id="rId2">
+        <w:r>
+          <w:rPr>
+            <w:rStyle w:val="EnlacedeInternet"/>
+          </w:rPr>
+          <w:t>https://curso-nodejs-fundamentos.herokuapp.com/</w:t>
+        </w:r>
+      </w:hyperlink>
+    </w:p>
+    <w:p>
+      <w:pPr>
+        <w:pStyle w:val="Normal"/>
+        <w:rPr/>
+      </w:pPr>
+      <w:r>
+        <w:rPr/>
+        <w:t>El código fuente se encuentra en:</w:t>
+      </w:r>
+    </w:p>
+    <w:p>
+      <w:pPr>
+        <w:pStyle w:val="Normal"/>
+        <w:rPr/>
+      </w:pPr>
+      <w:r>
+        <w:rPr/>
+        <w:tab/>
+      </w:r>
+      <w:hyperlink r:id="rId3">
+        <w:r>
+          <w:rPr>
+            <w:rStyle w:val="EnlacedeInternet"/>
+          </w:rPr>
+          <w:t>https://github.com/hipernl1/CursoNode</w:t>
+        </w:r>
+      </w:hyperlink>
+    </w:p>
+    <w:p>
+      <w:pPr>
+        <w:pStyle w:val="Normal"/>
+        <w:rPr/>
+      </w:pPr>
+      <w:r>
+        <w:rPr/>
+      </w:r>
+    </w:p>
+    <w:p>
+      <w:pPr>
+        <w:pStyle w:val="Normal"/>
+        <w:rPr/>
+      </w:pPr>
+      <w:r>
+        <w:rPr/>
+      </w:r>
+    </w:p>
+    <w:p>
+      <w:pPr>
+        <w:pStyle w:val="Normal"/>
+        <w:rPr/>
+      </w:pPr>
+      <w:r>
+        <w:rPr/>
+        <w:t>Continuando con la creación del sitio, se definen las siguientes historias de usuario:</w:t>
+      </w:r>
+    </w:p>
+    <w:p>
+      <w:pPr>
+        <w:pStyle w:val="Normal"/>
+        <w:rPr/>
+      </w:pPr>
+      <w:r>
+        <w:rPr/>
+        <w:t xml:space="preserve"> </w:t>
       </w:r>
     </w:p>
     <w:tbl>
       <w:tblPr>
         <w:tblW w:w="9972" w:type="dxa"/>
+        <w:jc w:val="left"/>
+        <w:tblInd w:w="0" w:type="dxa"/>
         <w:tblBorders>
           <w:top w:val="single" w:sz="2" w:space="0" w:color="000000"/>
           <w:left w:val="single" w:sz="2" w:space="0" w:color="000000"/>
@@ -26,16 +138,17 @@
         </w:tblBorders>
         <w:tblCellMar>
           <w:top w:w="55" w:type="dxa"/>
-          <w:left w:w="54" w:type="dxa"/>
+          <w:left w:w="53" w:type="dxa"/>
           <w:bottom w:w="55" w:type="dxa"/>
           <w:right w:w="55" w:type="dxa"/>
         </w:tblCellMar>
-        <w:tblLook w:val="0000" w:firstRow="0" w:lastRow="0" w:firstColumn="0" w:lastColumn="0" w:noHBand="0" w:noVBand="0"/>
+        <w:tblLook w:noVBand="0" w:val="0000" w:noHBand="0" w:lastColumn="0" w:firstColumn="0" w:lastRow="0" w:firstRow="0"/>
       </w:tblPr>
       <w:tblGrid>
         <w:gridCol w:w="9972"/>
       </w:tblGrid>
       <w:tr>
+        <w:trPr/>
         <w:tc>
           <w:tcPr>
             <w:tcW w:w="9972" w:type="dxa"/>
@@ -44,34 +157,51 @@
               <w:left w:val="single" w:sz="2" w:space="0" w:color="000000"/>
               <w:bottom w:val="single" w:sz="2" w:space="0" w:color="000000"/>
               <w:right w:val="single" w:sz="2" w:space="0" w:color="000000"/>
+              <w:insideH w:val="single" w:sz="2" w:space="0" w:color="000000"/>
+              <w:insideV w:val="single" w:sz="2" w:space="0" w:color="000000"/>
             </w:tcBorders>
-            <w:shd w:val="clear" w:color="auto" w:fill="3399FF"/>
+            <w:shd w:fill="66CCFF" w:val="clear"/>
           </w:tcPr>
           <w:p>
             <w:pPr>
               <w:pStyle w:val="Contenidodelatabla"/>
-            </w:pPr>
-            <w:r>
-              <w:t>Como usuario necesito registrarme en la aplicación y recibir una confirmación a correo de mi registro</w:t>
+              <w:rPr/>
+            </w:pPr>
+            <w:r>
+              <w:rPr/>
+              <w:t xml:space="preserve">1. </w:t>
+            </w:r>
+            <w:r>
+              <w:rPr/>
+              <w:t xml:space="preserve">Como usuario necesito registrarme en la aplicación y </w:t>
+            </w:r>
+            <w:r>
+              <w:rPr/>
+              <w:t>anexar una imagen de avatar</w:t>
             </w:r>
           </w:p>
         </w:tc>
       </w:tr>
       <w:tr>
+        <w:trPr/>
         <w:tc>
           <w:tcPr>
             <w:tcW w:w="9972" w:type="dxa"/>
             <w:tcBorders>
+              <w:top w:val="single" w:sz="2" w:space="0" w:color="000000"/>
               <w:left w:val="single" w:sz="2" w:space="0" w:color="000000"/>
               <w:bottom w:val="single" w:sz="2" w:space="0" w:color="000000"/>
               <w:right w:val="single" w:sz="2" w:space="0" w:color="000000"/>
+              <w:insideH w:val="single" w:sz="2" w:space="0" w:color="000000"/>
+              <w:insideV w:val="single" w:sz="2" w:space="0" w:color="000000"/>
             </w:tcBorders>
-            <w:shd w:val="clear" w:color="auto" w:fill="auto"/>
+            <w:shd w:fill="auto" w:val="clear"/>
           </w:tcPr>
           <w:p>
             <w:pPr>
               <w:pStyle w:val="Contenidodelatabla"/>
               <w:rPr>
+                <w:b/>
                 <w:b/>
                 <w:bCs/>
               </w:rPr>
@@ -91,8 +221,10 @@
                 <w:ilvl w:val="0"/>
                 <w:numId w:val="1"/>
               </w:numPr>
-            </w:pPr>
-            <w:r>
+              <w:rPr/>
+            </w:pPr>
+            <w:r>
+              <w:rPr/>
               <w:t>Se debe crear un formulario de registro de usuarios.</w:t>
             </w:r>
           </w:p>
@@ -103,8 +235,10 @@
                 <w:ilvl w:val="0"/>
                 <w:numId w:val="1"/>
               </w:numPr>
-            </w:pPr>
-            <w:r>
+              <w:rPr/>
+            </w:pPr>
+            <w:r>
+              <w:rPr/>
               <w:t>Se deben solicitar los siguientes datos obligatorios: Identificación, nombre, correo electrónico, teléfono y debe permitir anexar una imagen para ser cargada como avatar del usuario inscrito</w:t>
             </w:r>
           </w:p>
@@ -115,8 +249,10 @@
                 <w:ilvl w:val="0"/>
                 <w:numId w:val="1"/>
               </w:numPr>
-            </w:pPr>
-            <w:r>
+              <w:rPr/>
+            </w:pPr>
+            <w:r>
+              <w:rPr/>
               <w:t>No se pueden registrar 2 usuarios con el mismo número de identificación</w:t>
             </w:r>
           </w:p>
@@ -127,8 +263,10 @@
                 <w:ilvl w:val="0"/>
                 <w:numId w:val="1"/>
               </w:numPr>
-            </w:pPr>
-            <w:r>
+              <w:rPr/>
+            </w:pPr>
+            <w:r>
+              <w:rPr/>
               <w:t>El avatar se debe almacenar en la base de datos</w:t>
             </w:r>
           </w:p>
@@ -144,32 +282,27 @@
               </w:rPr>
             </w:pPr>
             <w:r>
-              <w:t>Solo puede subir imágenes de tipo PNG</w:t>
-            </w:r>
-            <w:r>
-              <w:t xml:space="preserve"> (Debe tener validación en el </w:t>
-            </w:r>
-            <w:proofErr w:type="spellStart"/>
-            <w:r>
-              <w:t>front</w:t>
-            </w:r>
-            <w:proofErr w:type="spellEnd"/>
-            <w:r>
-              <w:t>)</w:t>
+              <w:rPr/>
+              <w:t>Solo puede subir imágenes de tipo PNG (Debe tener validación en el front)</w:t>
             </w:r>
           </w:p>
         </w:tc>
       </w:tr>
     </w:tbl>
-    <w:p/>
     <w:p>
+      <w:pPr>
+        <w:pStyle w:val="Normal"/>
+        <w:rPr/>
+      </w:pPr>
       <w:r>
-        <w:t>2.</w:t>
+        <w:rPr/>
       </w:r>
     </w:p>
     <w:tbl>
       <w:tblPr>
         <w:tblW w:w="9972" w:type="dxa"/>
+        <w:jc w:val="left"/>
+        <w:tblInd w:w="0" w:type="dxa"/>
         <w:tblBorders>
           <w:top w:val="single" w:sz="2" w:space="0" w:color="000000"/>
           <w:left w:val="single" w:sz="2" w:space="0" w:color="000000"/>
@@ -180,16 +313,17 @@
         </w:tblBorders>
         <w:tblCellMar>
           <w:top w:w="55" w:type="dxa"/>
-          <w:left w:w="54" w:type="dxa"/>
+          <w:left w:w="53" w:type="dxa"/>
           <w:bottom w:w="55" w:type="dxa"/>
           <w:right w:w="55" w:type="dxa"/>
         </w:tblCellMar>
-        <w:tblLook w:val="0000" w:firstRow="0" w:lastRow="0" w:firstColumn="0" w:lastColumn="0" w:noHBand="0" w:noVBand="0"/>
+        <w:tblLook w:noVBand="0" w:val="0000" w:noHBand="0" w:lastColumn="0" w:firstColumn="0" w:lastRow="0" w:firstRow="0"/>
       </w:tblPr>
       <w:tblGrid>
         <w:gridCol w:w="9972"/>
       </w:tblGrid>
       <w:tr>
+        <w:trPr/>
         <w:tc>
           <w:tcPr>
             <w:tcW w:w="9972" w:type="dxa"/>
@@ -198,37 +332,47 @@
               <w:left w:val="single" w:sz="2" w:space="0" w:color="000000"/>
               <w:bottom w:val="single" w:sz="2" w:space="0" w:color="000000"/>
               <w:right w:val="single" w:sz="2" w:space="0" w:color="000000"/>
+              <w:insideH w:val="single" w:sz="2" w:space="0" w:color="000000"/>
+              <w:insideV w:val="single" w:sz="2" w:space="0" w:color="000000"/>
             </w:tcBorders>
-            <w:shd w:val="clear" w:color="auto" w:fill="0066FF"/>
+            <w:shd w:fill="66CCFF" w:val="clear"/>
           </w:tcPr>
           <w:p>
             <w:pPr>
               <w:pStyle w:val="Contenidodelatabla"/>
-            </w:pPr>
-            <w:r>
-              <w:t xml:space="preserve">Como usuario registrado </w:t>
-            </w:r>
-            <w:r>
-              <w:t>debo recibir una notificación a mi email con la confirmación del registro</w:t>
+              <w:rPr/>
+            </w:pPr>
+            <w:r>
+              <w:rPr/>
+              <w:t xml:space="preserve">2. </w:t>
+            </w:r>
+            <w:r>
+              <w:rPr/>
+              <w:t>Como usuario registrado debo recibir una notificación a mi email con la confirmación del registro</w:t>
             </w:r>
           </w:p>
         </w:tc>
       </w:tr>
       <w:tr>
+        <w:trPr/>
         <w:tc>
           <w:tcPr>
             <w:tcW w:w="9972" w:type="dxa"/>
             <w:tcBorders>
+              <w:top w:val="single" w:sz="2" w:space="0" w:color="000000"/>
               <w:left w:val="single" w:sz="2" w:space="0" w:color="000000"/>
               <w:bottom w:val="single" w:sz="2" w:space="0" w:color="000000"/>
               <w:right w:val="single" w:sz="2" w:space="0" w:color="000000"/>
+              <w:insideH w:val="single" w:sz="2" w:space="0" w:color="000000"/>
+              <w:insideV w:val="single" w:sz="2" w:space="0" w:color="000000"/>
             </w:tcBorders>
-            <w:shd w:val="clear" w:color="auto" w:fill="auto"/>
+            <w:shd w:fill="auto" w:val="clear"/>
           </w:tcPr>
           <w:p>
             <w:pPr>
               <w:pStyle w:val="Contenidodelatabla"/>
               <w:rPr>
+                <w:b/>
                 <w:b/>
                 <w:bCs/>
               </w:rPr>
@@ -248,20 +392,11 @@
                 <w:ilvl w:val="0"/>
                 <w:numId w:val="1"/>
               </w:numPr>
-            </w:pPr>
-            <w:r>
-              <w:t>Una vez realizada la inscripción se debe enviar un correo con la confirmación del registro al correo ingresado</w:t>
-            </w:r>
-            <w:r>
-              <w:t xml:space="preserve"> (Se debe verificar en la carpeta de </w:t>
-            </w:r>
-            <w:proofErr w:type="spellStart"/>
-            <w:r>
-              <w:t>Spam</w:t>
-            </w:r>
-            <w:proofErr w:type="spellEnd"/>
-            <w:r>
-              <w:t>)</w:t>
+              <w:rPr/>
+            </w:pPr>
+            <w:r>
+              <w:rPr/>
+              <w:t>Una vez realizada la inscripción se debe enviar un correo con la confirmación del registro al correo ingresado (Se debe verificar en la carpeta de Spam)</w:t>
             </w:r>
           </w:p>
           <w:p>
@@ -271,30 +406,30 @@
                 <w:ilvl w:val="0"/>
                 <w:numId w:val="1"/>
               </w:numPr>
-            </w:pPr>
-            <w:r>
-              <w:t>El correo debe contener la información del registro</w:t>
-            </w:r>
-            <w:r>
-              <w:t>.</w:t>
+              <w:rPr/>
+            </w:pPr>
+            <w:r>
+              <w:rPr/>
+              <w:t>El correo debe contener la información del registro.</w:t>
             </w:r>
           </w:p>
         </w:tc>
       </w:tr>
     </w:tbl>
-    <w:p/>
-    <w:p/>
     <w:p>
+      <w:pPr>
+        <w:pStyle w:val="Normal"/>
+        <w:rPr/>
+      </w:pPr>
       <w:r>
-        <w:t>3</w:t>
-      </w:r>
-      <w:r>
-        <w:t>.</w:t>
+        <w:rPr/>
       </w:r>
     </w:p>
     <w:tbl>
       <w:tblPr>
         <w:tblW w:w="9972" w:type="dxa"/>
+        <w:jc w:val="left"/>
+        <w:tblInd w:w="0" w:type="dxa"/>
         <w:tblBorders>
           <w:top w:val="single" w:sz="2" w:space="0" w:color="000000"/>
           <w:left w:val="single" w:sz="2" w:space="0" w:color="000000"/>
@@ -305,16 +440,17 @@
         </w:tblBorders>
         <w:tblCellMar>
           <w:top w:w="55" w:type="dxa"/>
-          <w:left w:w="54" w:type="dxa"/>
+          <w:left w:w="53" w:type="dxa"/>
           <w:bottom w:w="55" w:type="dxa"/>
           <w:right w:w="55" w:type="dxa"/>
         </w:tblCellMar>
-        <w:tblLook w:val="0000" w:firstRow="0" w:lastRow="0" w:firstColumn="0" w:lastColumn="0" w:noHBand="0" w:noVBand="0"/>
+        <w:tblLook w:noVBand="0" w:val="0000" w:noHBand="0" w:lastColumn="0" w:firstColumn="0" w:lastRow="0" w:firstRow="0"/>
       </w:tblPr>
       <w:tblGrid>
         <w:gridCol w:w="9972"/>
       </w:tblGrid>
       <w:tr>
+        <w:trPr/>
         <w:tc>
           <w:tcPr>
             <w:tcW w:w="9972" w:type="dxa"/>
@@ -323,34 +459,47 @@
               <w:left w:val="single" w:sz="2" w:space="0" w:color="000000"/>
               <w:bottom w:val="single" w:sz="2" w:space="0" w:color="000000"/>
               <w:right w:val="single" w:sz="2" w:space="0" w:color="000000"/>
+              <w:insideH w:val="single" w:sz="2" w:space="0" w:color="000000"/>
+              <w:insideV w:val="single" w:sz="2" w:space="0" w:color="000000"/>
             </w:tcBorders>
-            <w:shd w:val="clear" w:color="auto" w:fill="0066FF"/>
+            <w:shd w:fill="66CCFF" w:val="clear"/>
           </w:tcPr>
           <w:p>
             <w:pPr>
               <w:pStyle w:val="Contenidodelatabla"/>
-            </w:pPr>
-            <w:r>
+              <w:rPr/>
+            </w:pPr>
+            <w:r>
+              <w:rPr/>
+              <w:t xml:space="preserve">3. </w:t>
+            </w:r>
+            <w:r>
+              <w:rPr/>
               <w:t>Como usuario registrado debo poder tener acceso al chat del grupo</w:t>
             </w:r>
           </w:p>
         </w:tc>
       </w:tr>
       <w:tr>
+        <w:trPr/>
         <w:tc>
           <w:tcPr>
             <w:tcW w:w="9972" w:type="dxa"/>
             <w:tcBorders>
+              <w:top w:val="single" w:sz="2" w:space="0" w:color="000000"/>
               <w:left w:val="single" w:sz="2" w:space="0" w:color="000000"/>
               <w:bottom w:val="single" w:sz="2" w:space="0" w:color="000000"/>
               <w:right w:val="single" w:sz="2" w:space="0" w:color="000000"/>
+              <w:insideH w:val="single" w:sz="2" w:space="0" w:color="000000"/>
+              <w:insideV w:val="single" w:sz="2" w:space="0" w:color="000000"/>
             </w:tcBorders>
-            <w:shd w:val="clear" w:color="auto" w:fill="auto"/>
+            <w:shd w:fill="auto" w:val="clear"/>
           </w:tcPr>
           <w:p>
             <w:pPr>
               <w:pStyle w:val="Contenidodelatabla"/>
               <w:rPr>
+                <w:b/>
                 <w:b/>
                 <w:bCs/>
               </w:rPr>
@@ -370,9 +519,29 @@
                 <w:ilvl w:val="0"/>
                 <w:numId w:val="1"/>
               </w:numPr>
-            </w:pPr>
-            <w:r>
-              <w:t>Se de acceder desde la opción de mis cursos.</w:t>
+              <w:rPr/>
+            </w:pPr>
+            <w:r>
+              <w:rPr/>
+              <w:t xml:space="preserve">Se de acceder desde la opción de </w:t>
+            </w:r>
+            <w:r>
+              <w:rPr>
+                <w:b/>
+                <w:bCs/>
+              </w:rPr>
+              <w:t xml:space="preserve">mis cursos </w:t>
+            </w:r>
+            <w:r>
+              <w:rPr>
+                <w:b w:val="false"/>
+                <w:bCs w:val="false"/>
+              </w:rPr>
+              <w:t>en la lista de opciones del Aspirante</w:t>
+            </w:r>
+            <w:r>
+              <w:rPr/>
+              <w:t>.</w:t>
             </w:r>
           </w:p>
           <w:p>
@@ -382,12 +551,15 @@
                 <w:ilvl w:val="0"/>
                 <w:numId w:val="1"/>
               </w:numPr>
-            </w:pPr>
-            <w:r>
-              <w:t>Debe ser accesible solo si tengo cursos inscritos</w:t>
-            </w:r>
-            <w:r>
-              <w:t>.</w:t>
+              <w:rPr/>
+            </w:pPr>
+            <w:r>
+              <w:rPr/>
+              <w:t>El chat es</w:t>
+            </w:r>
+            <w:r>
+              <w:rPr/>
+              <w:t xml:space="preserve"> accesible solo si tengo cursos inscritos.</w:t>
             </w:r>
           </w:p>
           <w:p>
@@ -397,8 +569,10 @@
                 <w:ilvl w:val="0"/>
                 <w:numId w:val="1"/>
               </w:numPr>
-            </w:pPr>
-            <w:r>
+              <w:rPr/>
+            </w:pPr>
+            <w:r>
+              <w:rPr/>
               <w:t>El chat me debe dar la bienvenida al grupo.</w:t>
             </w:r>
           </w:p>
@@ -409,8 +583,10 @@
                 <w:ilvl w:val="0"/>
                 <w:numId w:val="1"/>
               </w:numPr>
-            </w:pPr>
-            <w:r>
+              <w:rPr/>
+            </w:pPr>
+            <w:r>
+              <w:rPr/>
               <w:t>Debe cargar mi avatar en la ventana de Chat</w:t>
             </w:r>
           </w:p>
@@ -421,26 +597,40 @@
                 <w:ilvl w:val="0"/>
                 <w:numId w:val="1"/>
               </w:numPr>
-            </w:pPr>
-            <w:r>
+              <w:rPr/>
+            </w:pPr>
+            <w:r>
+              <w:rPr/>
               <w:t>Debo poder recibir mensajes de todos los integrantes del curso</w:t>
+            </w:r>
+          </w:p>
+          <w:p>
+            <w:pPr>
+              <w:pStyle w:val="Contenidodelatabla"/>
+              <w:rPr/>
+            </w:pPr>
+            <w:r>
+              <w:rPr/>
+              <w:t>Nota: Si se va a utilizar desde el mismo equipo se debe abrir una ventana de incógnito o abrir otro navegador</w:t>
             </w:r>
           </w:p>
         </w:tc>
       </w:tr>
     </w:tbl>
-    <w:p/>
     <w:p>
+      <w:pPr>
+        <w:pStyle w:val="Normal"/>
+        <w:rPr/>
+      </w:pPr>
       <w:r>
-        <w:t>4</w:t>
-      </w:r>
-      <w:r>
-        <w:t>.</w:t>
+        <w:rPr/>
       </w:r>
     </w:p>
     <w:tbl>
       <w:tblPr>
         <w:tblW w:w="9972" w:type="dxa"/>
+        <w:jc w:val="left"/>
+        <w:tblInd w:w="0" w:type="dxa"/>
         <w:tblBorders>
           <w:top w:val="single" w:sz="2" w:space="0" w:color="000000"/>
           <w:left w:val="single" w:sz="2" w:space="0" w:color="000000"/>
@@ -451,16 +641,17 @@
         </w:tblBorders>
         <w:tblCellMar>
           <w:top w:w="55" w:type="dxa"/>
-          <w:left w:w="54" w:type="dxa"/>
+          <w:left w:w="53" w:type="dxa"/>
           <w:bottom w:w="55" w:type="dxa"/>
           <w:right w:w="55" w:type="dxa"/>
         </w:tblCellMar>
-        <w:tblLook w:val="0000" w:firstRow="0" w:lastRow="0" w:firstColumn="0" w:lastColumn="0" w:noHBand="0" w:noVBand="0"/>
+        <w:tblLook w:noVBand="0" w:val="0000" w:noHBand="0" w:lastColumn="0" w:firstColumn="0" w:lastRow="0" w:firstRow="0"/>
       </w:tblPr>
       <w:tblGrid>
         <w:gridCol w:w="9972"/>
       </w:tblGrid>
       <w:tr>
+        <w:trPr/>
         <w:tc>
           <w:tcPr>
             <w:tcW w:w="9972" w:type="dxa"/>
@@ -469,46 +660,50 @@
               <w:left w:val="single" w:sz="2" w:space="0" w:color="000000"/>
               <w:bottom w:val="single" w:sz="2" w:space="0" w:color="000000"/>
               <w:right w:val="single" w:sz="2" w:space="0" w:color="000000"/>
+              <w:insideH w:val="single" w:sz="2" w:space="0" w:color="000000"/>
+              <w:insideV w:val="single" w:sz="2" w:space="0" w:color="000000"/>
             </w:tcBorders>
-            <w:shd w:val="clear" w:color="auto" w:fill="0066FF"/>
+            <w:shd w:fill="66CCFF" w:val="clear"/>
           </w:tcPr>
           <w:p>
             <w:pPr>
               <w:pStyle w:val="Contenidodelatabla"/>
-            </w:pPr>
-            <w:r>
-              <w:t xml:space="preserve">Como </w:t>
-            </w:r>
-            <w:r>
-              <w:t>coordinador</w:t>
-            </w:r>
-            <w:r>
-              <w:t xml:space="preserve"> </w:t>
-            </w:r>
-            <w:r>
-              <w:t>deseo poder agregar un PDF al curso donde se va a encontrar la introducción y notas relacionadas</w:t>
+              <w:rPr/>
+            </w:pPr>
+            <w:r>
+              <w:rPr/>
+              <w:t xml:space="preserve">4. </w:t>
+            </w:r>
+            <w:r>
+              <w:rPr/>
+              <w:t xml:space="preserve">Como coordinador deseo poder agregar un PDF al curso donde se va a encontrar la introducción </w:t>
+            </w:r>
+            <w:r>
+              <w:rPr/>
+              <w:t>e indicaciones del curso</w:t>
             </w:r>
           </w:p>
         </w:tc>
       </w:tr>
       <w:tr>
+        <w:trPr/>
         <w:tc>
           <w:tcPr>
             <w:tcW w:w="9972" w:type="dxa"/>
             <w:tcBorders>
+              <w:top w:val="single" w:sz="2" w:space="0" w:color="000000"/>
               <w:left w:val="single" w:sz="2" w:space="0" w:color="000000"/>
               <w:bottom w:val="single" w:sz="2" w:space="0" w:color="000000"/>
               <w:right w:val="single" w:sz="2" w:space="0" w:color="000000"/>
+              <w:insideH w:val="single" w:sz="2" w:space="0" w:color="000000"/>
+              <w:insideV w:val="single" w:sz="2" w:space="0" w:color="000000"/>
             </w:tcBorders>
-            <w:shd w:val="clear" w:color="auto" w:fill="auto"/>
+            <w:shd w:fill="auto" w:val="clear"/>
           </w:tcPr>
           <w:p>
             <w:pPr>
               <w:pStyle w:val="Contenidodelatabla"/>
-              <w:rPr>
-                <w:b/>
-                <w:bCs/>
-              </w:rPr>
+              <w:rPr/>
             </w:pPr>
             <w:r>
               <w:rPr>
@@ -525,17 +720,11 @@
                 <w:ilvl w:val="0"/>
                 <w:numId w:val="1"/>
               </w:numPr>
-            </w:pPr>
-            <w:r>
-              <w:t xml:space="preserve">En la creación del curso, debe permitir anexar documentos de formato PDF (validación de </w:t>
-            </w:r>
-            <w:proofErr w:type="spellStart"/>
-            <w:r>
-              <w:t>front</w:t>
-            </w:r>
-            <w:proofErr w:type="spellEnd"/>
-            <w:r>
-              <w:t>)</w:t>
+              <w:rPr/>
+            </w:pPr>
+            <w:r>
+              <w:rPr/>
+              <w:t>Utilizando la pantalla de creación de curso existente, agregar un campo que permita anexar un documento,</w:t>
             </w:r>
           </w:p>
           <w:p>
@@ -545,9 +734,23 @@
                 <w:ilvl w:val="0"/>
                 <w:numId w:val="1"/>
               </w:numPr>
-            </w:pPr>
-            <w:r>
-              <w:t>El aspirante debe poder visualizar el documento anexo en la sección de mis cursos.</w:t>
+              <w:rPr/>
+            </w:pPr>
+            <w:r>
+              <w:rPr/>
+              <w:t xml:space="preserve">El documento a anexar </w:t>
+            </w:r>
+            <w:r>
+              <w:rPr/>
+              <w:t xml:space="preserve">debe </w:t>
+            </w:r>
+            <w:r>
+              <w:rPr/>
+              <w:t>tener</w:t>
+            </w:r>
+            <w:r>
+              <w:rPr/>
+              <w:t xml:space="preserve"> formato PDF (validación de front)</w:t>
             </w:r>
           </w:p>
           <w:p>
@@ -557,8 +760,49 @@
                 <w:ilvl w:val="0"/>
                 <w:numId w:val="1"/>
               </w:numPr>
-            </w:pPr>
-            <w:r>
+              <w:rPr/>
+            </w:pPr>
+            <w:r>
+              <w:rPr/>
+              <w:t xml:space="preserve">El aspirante debe poder visualizar el documento anexo en la sección de </w:t>
+            </w:r>
+            <w:r>
+              <w:rPr>
+                <w:b/>
+                <w:bCs/>
+              </w:rPr>
+              <w:t>mis cursos</w:t>
+            </w:r>
+            <w:r>
+              <w:rPr>
+                <w:b w:val="false"/>
+                <w:bCs w:val="false"/>
+              </w:rPr>
+              <w:t xml:space="preserve"> </w:t>
+            </w:r>
+            <w:r>
+              <w:rPr>
+                <w:b w:val="false"/>
+                <w:bCs w:val="false"/>
+              </w:rPr>
+              <w:t>cuando este inscrito</w:t>
+            </w:r>
+            <w:r>
+              <w:rPr/>
+              <w:t>.</w:t>
+            </w:r>
+          </w:p>
+          <w:p>
+            <w:pPr>
+              <w:pStyle w:val="Contenidodelatabla"/>
+              <w:numPr>
+                <w:ilvl w:val="0"/>
+                <w:numId w:val="1"/>
+              </w:numPr>
+              <w:rPr/>
+            </w:pPr>
+            <w:r>
+              <w:rPr/>
               <w:t>El aspirante puede descargar el documento PDF.</w:t>
             </w:r>
             <w:bookmarkStart w:id="0" w:name="_GoBack"/>
@@ -567,25 +811,181 @@
         </w:tc>
       </w:tr>
     </w:tbl>
-    <w:p/>
-    <w:p/>
-    <w:p/>
+    <w:p>
+      <w:pPr>
+        <w:pStyle w:val="Normal"/>
+        <w:rPr>
+          <w:u w:val="single"/>
+        </w:rPr>
+      </w:pPr>
+      <w:r>
+        <w:rPr>
+          <w:u w:val="single"/>
+        </w:rPr>
+      </w:r>
+    </w:p>
     <w:sectPr>
+      <w:type w:val="nextPage"/>
       <w:pgSz w:w="12240" w:h="15840"/>
-      <w:pgMar w:top="1134" w:right="1134" w:bottom="1134" w:left="1134" w:header="0" w:footer="0" w:gutter="0"/>
-      <w:cols w:space="720"/>
-      <w:formProt w:val="0"/>
+      <w:pgMar w:left="1134" w:right="1134" w:header="0" w:top="1134" w:footer="0" w:bottom="1134" w:gutter="0"/>
+      <w:pgNumType w:fmt="decimal"/>
+      <w:formProt w:val="false"/>
+      <w:textDirection w:val="lrTb"/>
+      <w:docGrid w:type="default" w:linePitch="100" w:charSpace="0"/>
     </w:sectPr>
   </w:body>
 </w:document>
 </file>
 
 <file path=word/numbering.xml><?xml version="1.0" encoding="utf-8"?>
-<w:numbering xmlns:wpc="http://schemas.microsoft.com/office/word/2010/wordprocessingCanvas" xmlns:mc="http://schemas.openxmlformats.org/markup-compatibility/2006" xmlns:o="urn:schemas-microsoft-com:office:office" xmlns:r="http://schemas.openxmlformats.org/officeDocument/2006/relationships" xmlns:m="http://schemas.openxmlformats.org/officeDocument/2006/math" xmlns:v="urn:schemas-microsoft-com:vml" xmlns:wp14="http://schemas.microsoft.com/office/word/2010/wordprocessingDrawing" xmlns:wp="http://schemas.openxmlformats.org/drawingml/2006/wordprocessingDrawing" xmlns:w10="urn:schemas-microsoft-com:office:word" xmlns:w="http://schemas.openxmlformats.org/wordprocessingml/2006/main" xmlns:w14="http://schemas.microsoft.com/office/word/2010/wordml" xmlns:w15="http://schemas.microsoft.com/office/word/2012/wordml" xmlns:wpg="http://schemas.microsoft.com/office/word/2010/wordprocessingGroup" xmlns:wpi="http://schemas.microsoft.com/office/word/2010/wordprocessingInk" xmlns:wne="http://schemas.microsoft.com/office/word/2006/wordml" xmlns:wps="http://schemas.microsoft.com/office/word/2010/wordprocessingShape" mc:Ignorable="w14 w15 wp14">
-  <w:abstractNum w:abstractNumId="0">
-    <w:nsid w:val="0FB659D8"/>
-    <w:multiLevelType w:val="multilevel"/>
-    <w:tmpl w:val="F69EA92E"/>
+<w:numbering xmlns:w="http://schemas.openxmlformats.org/wordprocessingml/2006/main" xmlns:o="urn:schemas-microsoft-com:office:office" xmlns:r="http://schemas.openxmlformats.org/officeDocument/2006/relationships" xmlns:v="urn:schemas-microsoft-com:vml">
+  <w:abstractNum w:abstractNumId="1">
+    <w:lvl w:ilvl="0">
+      <w:start w:val="1"/>
+      <w:numFmt w:val="bullet"/>
+      <w:lvlText w:val=""/>
+      <w:lvlJc w:val="left"/>
+      <w:pPr>
+        <w:tabs>
+          <w:tab w:val="num" w:pos="720"/>
+        </w:tabs>
+        <w:ind w:left="720" w:hanging="360"/>
+      </w:pPr>
+      <w:rPr>
+        <w:rFonts w:ascii="Symbol" w:hAnsi="Symbol" w:cs="Symbol" w:hint="default"/>
+        <w:rFonts w:cs="OpenSymbol"/>
+      </w:rPr>
+    </w:lvl>
+    <w:lvl w:ilvl="1">
+      <w:start w:val="1"/>
+      <w:numFmt w:val="bullet"/>
+      <w:lvlText w:val="◦"/>
+      <w:lvlJc w:val="left"/>
+      <w:pPr>
+        <w:tabs>
+          <w:tab w:val="num" w:pos="1080"/>
+        </w:tabs>
+        <w:ind w:left="1080" w:hanging="360"/>
+      </w:pPr>
+      <w:rPr>
+        <w:rFonts w:ascii="OpenSymbol" w:hAnsi="OpenSymbol" w:cs="OpenSymbol" w:hint="default"/>
+        <w:rFonts w:cs="OpenSymbol"/>
+      </w:rPr>
+    </w:lvl>
+    <w:lvl w:ilvl="2">
+      <w:start w:val="1"/>
+      <w:numFmt w:val="bullet"/>
+      <w:lvlText w:val="▪"/>
+      <w:lvlJc w:val="left"/>
+      <w:pPr>
+        <w:tabs>
+          <w:tab w:val="num" w:pos="1440"/>
+        </w:tabs>
+        <w:ind w:left="1440" w:hanging="360"/>
+      </w:pPr>
+      <w:rPr>
+        <w:rFonts w:ascii="OpenSymbol" w:hAnsi="OpenSymbol" w:cs="OpenSymbol" w:hint="default"/>
+        <w:rFonts w:cs="OpenSymbol"/>
+      </w:rPr>
+    </w:lvl>
+    <w:lvl w:ilvl="3">
+      <w:start w:val="1"/>
+      <w:numFmt w:val="bullet"/>
+      <w:lvlText w:val=""/>
+      <w:lvlJc w:val="left"/>
+      <w:pPr>
+        <w:tabs>
+          <w:tab w:val="num" w:pos="1800"/>
+        </w:tabs>
+        <w:ind w:left="1800" w:hanging="360"/>
+      </w:pPr>
+      <w:rPr>
+        <w:rFonts w:ascii="Symbol" w:hAnsi="Symbol" w:cs="Symbol" w:hint="default"/>
+        <w:rFonts w:cs="OpenSymbol"/>
+      </w:rPr>
+    </w:lvl>
+    <w:lvl w:ilvl="4">
+      <w:start w:val="1"/>
+      <w:numFmt w:val="bullet"/>
+      <w:lvlText w:val="◦"/>
+      <w:lvlJc w:val="left"/>
+      <w:pPr>
+        <w:tabs>
+          <w:tab w:val="num" w:pos="2160"/>
+        </w:tabs>
+        <w:ind w:left="2160" w:hanging="360"/>
+      </w:pPr>
+      <w:rPr>
+        <w:rFonts w:ascii="OpenSymbol" w:hAnsi="OpenSymbol" w:cs="OpenSymbol" w:hint="default"/>
+        <w:rFonts w:cs="OpenSymbol"/>
+      </w:rPr>
+    </w:lvl>
+    <w:lvl w:ilvl="5">
+      <w:start w:val="1"/>
+      <w:numFmt w:val="bullet"/>
+      <w:lvlText w:val="▪"/>
+      <w:lvlJc w:val="left"/>
+      <w:pPr>
+        <w:tabs>
+          <w:tab w:val="num" w:pos="2520"/>
+        </w:tabs>
+        <w:ind w:left="2520" w:hanging="360"/>
+      </w:pPr>
+      <w:rPr>
+        <w:rFonts w:ascii="OpenSymbol" w:hAnsi="OpenSymbol" w:cs="OpenSymbol" w:hint="default"/>
+        <w:rFonts w:cs="OpenSymbol"/>
+      </w:rPr>
+    </w:lvl>
+    <w:lvl w:ilvl="6">
+      <w:start w:val="1"/>
+      <w:numFmt w:val="bullet"/>
+      <w:lvlText w:val=""/>
+      <w:lvlJc w:val="left"/>
+      <w:pPr>
+        <w:tabs>
+          <w:tab w:val="num" w:pos="2880"/>
+        </w:tabs>
+        <w:ind w:left="2880" w:hanging="360"/>
+      </w:pPr>
+      <w:rPr>
+        <w:rFonts w:ascii="Symbol" w:hAnsi="Symbol" w:cs="Symbol" w:hint="default"/>
+        <w:rFonts w:cs="OpenSymbol"/>
+      </w:rPr>
+    </w:lvl>
+    <w:lvl w:ilvl="7">
+      <w:start w:val="1"/>
+      <w:numFmt w:val="bullet"/>
+      <w:lvlText w:val="◦"/>
+      <w:lvlJc w:val="left"/>
+      <w:pPr>
+        <w:tabs>
+          <w:tab w:val="num" w:pos="3240"/>
+        </w:tabs>
+        <w:ind w:left="3240" w:hanging="360"/>
+      </w:pPr>
+      <w:rPr>
+        <w:rFonts w:ascii="OpenSymbol" w:hAnsi="OpenSymbol" w:cs="OpenSymbol" w:hint="default"/>
+        <w:rFonts w:cs="OpenSymbol"/>
+      </w:rPr>
+    </w:lvl>
+    <w:lvl w:ilvl="8">
+      <w:start w:val="1"/>
+      <w:numFmt w:val="bullet"/>
+      <w:lvlText w:val="▪"/>
+      <w:lvlJc w:val="left"/>
+      <w:pPr>
+        <w:tabs>
+          <w:tab w:val="num" w:pos="3600"/>
+        </w:tabs>
+        <w:ind w:left="3600" w:hanging="360"/>
+      </w:pPr>
+      <w:rPr>
+        <w:rFonts w:ascii="OpenSymbol" w:hAnsi="OpenSymbol" w:cs="OpenSymbol" w:hint="default"/>
+        <w:rFonts w:cs="OpenSymbol"/>
+      </w:rPr>
+    </w:lvl>
+  </w:abstractNum>
+  <w:abstractNum w:abstractNumId="2">
     <w:lvl w:ilvl="0">
       <w:start w:val="1"/>
       <w:numFmt w:val="none"/>
@@ -593,7 +993,7 @@
       <w:lvlText w:val=""/>
       <w:lvlJc w:val="left"/>
       <w:pPr>
-        <w:ind w:left="0" w:firstLine="0"/>
+        <w:ind w:left="0" w:hanging="0"/>
       </w:pPr>
     </w:lvl>
     <w:lvl w:ilvl="1">
@@ -603,7 +1003,7 @@
       <w:lvlText w:val=""/>
       <w:lvlJc w:val="left"/>
       <w:pPr>
-        <w:ind w:left="0" w:firstLine="0"/>
+        <w:ind w:left="0" w:hanging="0"/>
       </w:pPr>
     </w:lvl>
     <w:lvl w:ilvl="2">
@@ -613,7 +1013,7 @@
       <w:lvlText w:val=""/>
       <w:lvlJc w:val="left"/>
       <w:pPr>
-        <w:ind w:left="0" w:firstLine="0"/>
+        <w:ind w:left="0" w:hanging="0"/>
       </w:pPr>
     </w:lvl>
     <w:lvl w:ilvl="3">
@@ -623,7 +1023,7 @@
       <w:lvlText w:val=""/>
       <w:lvlJc w:val="left"/>
       <w:pPr>
-        <w:ind w:left="0" w:firstLine="0"/>
+        <w:ind w:left="0" w:hanging="0"/>
       </w:pPr>
     </w:lvl>
     <w:lvl w:ilvl="4">
@@ -633,7 +1033,7 @@
       <w:lvlText w:val=""/>
       <w:lvlJc w:val="left"/>
       <w:pPr>
-        <w:ind w:left="0" w:firstLine="0"/>
+        <w:ind w:left="0" w:hanging="0"/>
       </w:pPr>
     </w:lvl>
     <w:lvl w:ilvl="5">
@@ -643,7 +1043,7 @@
       <w:lvlText w:val=""/>
       <w:lvlJc w:val="left"/>
       <w:pPr>
-        <w:ind w:left="0" w:firstLine="0"/>
+        <w:ind w:left="0" w:hanging="0"/>
       </w:pPr>
     </w:lvl>
     <w:lvl w:ilvl="6">
@@ -653,7 +1053,7 @@
       <w:lvlText w:val=""/>
       <w:lvlJc w:val="left"/>
       <w:pPr>
-        <w:ind w:left="0" w:firstLine="0"/>
+        <w:ind w:left="0" w:hanging="0"/>
       </w:pPr>
     </w:lvl>
     <w:lvl w:ilvl="7">
@@ -663,7 +1063,7 @@
       <w:lvlText w:val=""/>
       <w:lvlJc w:val="left"/>
       <w:pPr>
-        <w:ind w:left="0" w:firstLine="0"/>
+        <w:ind w:left="0" w:hanging="0"/>
       </w:pPr>
     </w:lvl>
     <w:lvl w:ilvl="8">
@@ -673,184 +1073,46 @@
       <w:lvlText w:val=""/>
       <w:lvlJc w:val="left"/>
       <w:pPr>
-        <w:ind w:left="0" w:firstLine="0"/>
-      </w:pPr>
-    </w:lvl>
-  </w:abstractNum>
-  <w:abstractNum w:abstractNumId="1">
-    <w:nsid w:val="2CAD3607"/>
-    <w:multiLevelType w:val="multilevel"/>
-    <w:tmpl w:val="DB78328A"/>
-    <w:lvl w:ilvl="0">
-      <w:start w:val="1"/>
-      <w:numFmt w:val="bullet"/>
-      <w:lvlText w:val=""/>
-      <w:lvlJc w:val="left"/>
-      <w:pPr>
-        <w:tabs>
-          <w:tab w:val="num" w:pos="720"/>
-        </w:tabs>
-        <w:ind w:left="720" w:hanging="360"/>
-      </w:pPr>
-      <w:rPr>
-        <w:rFonts w:ascii="Symbol" w:hAnsi="Symbol" w:cs="OpenSymbol" w:hint="default"/>
-      </w:rPr>
-    </w:lvl>
-    <w:lvl w:ilvl="1">
-      <w:start w:val="1"/>
-      <w:numFmt w:val="bullet"/>
-      <w:lvlText w:val="◦"/>
-      <w:lvlJc w:val="left"/>
-      <w:pPr>
-        <w:tabs>
-          <w:tab w:val="num" w:pos="1080"/>
-        </w:tabs>
-        <w:ind w:left="1080" w:hanging="360"/>
-      </w:pPr>
-      <w:rPr>
-        <w:rFonts w:ascii="OpenSymbol" w:hAnsi="OpenSymbol" w:cs="OpenSymbol" w:hint="default"/>
-      </w:rPr>
-    </w:lvl>
-    <w:lvl w:ilvl="2">
-      <w:start w:val="1"/>
-      <w:numFmt w:val="bullet"/>
-      <w:lvlText w:val="▪"/>
-      <w:lvlJc w:val="left"/>
-      <w:pPr>
-        <w:tabs>
-          <w:tab w:val="num" w:pos="1440"/>
-        </w:tabs>
-        <w:ind w:left="1440" w:hanging="360"/>
-      </w:pPr>
-      <w:rPr>
-        <w:rFonts w:ascii="OpenSymbol" w:hAnsi="OpenSymbol" w:cs="OpenSymbol" w:hint="default"/>
-      </w:rPr>
-    </w:lvl>
-    <w:lvl w:ilvl="3">
-      <w:start w:val="1"/>
-      <w:numFmt w:val="bullet"/>
-      <w:lvlText w:val=""/>
-      <w:lvlJc w:val="left"/>
-      <w:pPr>
-        <w:tabs>
-          <w:tab w:val="num" w:pos="1800"/>
-        </w:tabs>
-        <w:ind w:left="1800" w:hanging="360"/>
-      </w:pPr>
-      <w:rPr>
-        <w:rFonts w:ascii="Symbol" w:hAnsi="Symbol" w:cs="OpenSymbol" w:hint="default"/>
-      </w:rPr>
-    </w:lvl>
-    <w:lvl w:ilvl="4">
-      <w:start w:val="1"/>
-      <w:numFmt w:val="bullet"/>
-      <w:lvlText w:val="◦"/>
-      <w:lvlJc w:val="left"/>
-      <w:pPr>
-        <w:tabs>
-          <w:tab w:val="num" w:pos="2160"/>
-        </w:tabs>
-        <w:ind w:left="2160" w:hanging="360"/>
-      </w:pPr>
-      <w:rPr>
-        <w:rFonts w:ascii="OpenSymbol" w:hAnsi="OpenSymbol" w:cs="OpenSymbol" w:hint="default"/>
-      </w:rPr>
-    </w:lvl>
-    <w:lvl w:ilvl="5">
-      <w:start w:val="1"/>
-      <w:numFmt w:val="bullet"/>
-      <w:lvlText w:val="▪"/>
-      <w:lvlJc w:val="left"/>
-      <w:pPr>
-        <w:tabs>
-          <w:tab w:val="num" w:pos="2520"/>
-        </w:tabs>
-        <w:ind w:left="2520" w:hanging="360"/>
-      </w:pPr>
-      <w:rPr>
-        <w:rFonts w:ascii="OpenSymbol" w:hAnsi="OpenSymbol" w:cs="OpenSymbol" w:hint="default"/>
-      </w:rPr>
-    </w:lvl>
-    <w:lvl w:ilvl="6">
-      <w:start w:val="1"/>
-      <w:numFmt w:val="bullet"/>
-      <w:lvlText w:val=""/>
-      <w:lvlJc w:val="left"/>
-      <w:pPr>
-        <w:tabs>
-          <w:tab w:val="num" w:pos="2880"/>
-        </w:tabs>
-        <w:ind w:left="2880" w:hanging="360"/>
-      </w:pPr>
-      <w:rPr>
-        <w:rFonts w:ascii="Symbol" w:hAnsi="Symbol" w:cs="OpenSymbol" w:hint="default"/>
-      </w:rPr>
-    </w:lvl>
-    <w:lvl w:ilvl="7">
-      <w:start w:val="1"/>
-      <w:numFmt w:val="bullet"/>
-      <w:lvlText w:val="◦"/>
-      <w:lvlJc w:val="left"/>
-      <w:pPr>
-        <w:tabs>
-          <w:tab w:val="num" w:pos="3240"/>
-        </w:tabs>
-        <w:ind w:left="3240" w:hanging="360"/>
-      </w:pPr>
-      <w:rPr>
-        <w:rFonts w:ascii="OpenSymbol" w:hAnsi="OpenSymbol" w:cs="OpenSymbol" w:hint="default"/>
-      </w:rPr>
-    </w:lvl>
-    <w:lvl w:ilvl="8">
-      <w:start w:val="1"/>
-      <w:numFmt w:val="bullet"/>
-      <w:lvlText w:val="▪"/>
-      <w:lvlJc w:val="left"/>
-      <w:pPr>
-        <w:tabs>
-          <w:tab w:val="num" w:pos="3600"/>
-        </w:tabs>
-        <w:ind w:left="3600" w:hanging="360"/>
-      </w:pPr>
-      <w:rPr>
-        <w:rFonts w:ascii="OpenSymbol" w:hAnsi="OpenSymbol" w:cs="OpenSymbol" w:hint="default"/>
-      </w:rPr>
+        <w:ind w:left="0" w:hanging="0"/>
+      </w:pPr>
     </w:lvl>
   </w:abstractNum>
   <w:num w:numId="1">
     <w:abstractNumId w:val="1"/>
   </w:num>
   <w:num w:numId="2">
-    <w:abstractNumId w:val="0"/>
+    <w:abstractNumId w:val="2"/>
   </w:num>
 </w:numbering>
 </file>
 
 <file path=word/styles.xml><?xml version="1.0" encoding="utf-8"?>
-<w:styles xmlns:mc="http://schemas.openxmlformats.org/markup-compatibility/2006" xmlns:r="http://schemas.openxmlformats.org/officeDocument/2006/relationships" xmlns:w="http://schemas.openxmlformats.org/wordprocessingml/2006/main" xmlns:w14="http://schemas.microsoft.com/office/word/2010/wordml" xmlns:w15="http://schemas.microsoft.com/office/word/2012/wordml" mc:Ignorable="w14 w15">
+<w:styles xmlns:w="http://schemas.openxmlformats.org/wordprocessingml/2006/main" xmlns:w14="http://schemas.microsoft.com/office/word/2010/wordml" xmlns:mc="http://schemas.openxmlformats.org/markup-compatibility/2006" mc:Ignorable="w14">
   <w:docDefaults>
     <w:rPrDefault>
       <w:rPr>
-        <w:rFonts w:ascii="Liberation Serif" w:eastAsia="Noto Sans CJK SC Regular" w:hAnsi="Liberation Serif" w:cs="Lohit Devanagari"/>
+        <w:rFonts w:ascii="Liberation Serif" w:hAnsi="Liberation Serif" w:eastAsia="Noto Sans CJK SC Regular" w:cs="Lohit Devanagari"/>
         <w:kern w:val="2"/>
         <w:sz w:val="24"/>
         <w:szCs w:val="24"/>
         <w:lang w:val="es-CO" w:eastAsia="zh-CN" w:bidi="hi-IN"/>
       </w:rPr>
     </w:rPrDefault>
-    <w:pPrDefault/>
+    <w:pPrDefault>
+      <w:pPr/>
+    </w:pPrDefault>
   </w:docDefaults>
   <w:latentStyles w:defLockedState="0" w:defUIPriority="99" w:defSemiHidden="0" w:defUnhideWhenUsed="0" w:defQFormat="0" w:count="371">
     <w:lsdException w:name="Normal" w:uiPriority="0" w:qFormat="1"/>
     <w:lsdException w:name="heading 1" w:uiPriority="9" w:qFormat="1"/>
-    <w:lsdException w:name="heading 2" w:semiHidden="1" w:uiPriority="9" w:unhideWhenUsed="1" w:qFormat="1"/>
-    <w:lsdException w:name="heading 3" w:semiHidden="1" w:uiPriority="9" w:unhideWhenUsed="1" w:qFormat="1"/>
-    <w:lsdException w:name="heading 4" w:semiHidden="1" w:uiPriority="9" w:unhideWhenUsed="1" w:qFormat="1"/>
-    <w:lsdException w:name="heading 5" w:semiHidden="1" w:uiPriority="9" w:unhideWhenUsed="1" w:qFormat="1"/>
-    <w:lsdException w:name="heading 6" w:semiHidden="1" w:uiPriority="9" w:unhideWhenUsed="1" w:qFormat="1"/>
-    <w:lsdException w:name="heading 7" w:semiHidden="1" w:uiPriority="9" w:unhideWhenUsed="1" w:qFormat="1"/>
-    <w:lsdException w:name="heading 8" w:semiHidden="1" w:uiPriority="9" w:unhideWhenUsed="1" w:qFormat="1"/>
-    <w:lsdException w:name="heading 9" w:semiHidden="1" w:uiPriority="9" w:unhideWhenUsed="1" w:qFormat="1"/>
+    <w:lsdException w:name="heading 2" w:uiPriority="9" w:semiHidden="1" w:unhideWhenUsed="1" w:qFormat="1"/>
+    <w:lsdException w:name="heading 3" w:uiPriority="9" w:semiHidden="1" w:unhideWhenUsed="1" w:qFormat="1"/>
+    <w:lsdException w:name="heading 4" w:uiPriority="9" w:semiHidden="1" w:unhideWhenUsed="1" w:qFormat="1"/>
+    <w:lsdException w:name="heading 5" w:uiPriority="9" w:semiHidden="1" w:unhideWhenUsed="1" w:qFormat="1"/>
+    <w:lsdException w:name="heading 6" w:uiPriority="9" w:semiHidden="1" w:unhideWhenUsed="1" w:qFormat="1"/>
+    <w:lsdException w:name="heading 7" w:uiPriority="9" w:semiHidden="1" w:unhideWhenUsed="1" w:qFormat="1"/>
+    <w:lsdException w:name="heading 8" w:uiPriority="9" w:semiHidden="1" w:unhideWhenUsed="1" w:qFormat="1"/>
+    <w:lsdException w:name="heading 9" w:uiPriority="9" w:semiHidden="1" w:unhideWhenUsed="1" w:qFormat="1"/>
     <w:lsdException w:name="index 1" w:semiHidden="1" w:unhideWhenUsed="1"/>
     <w:lsdException w:name="index 2" w:semiHidden="1" w:unhideWhenUsed="1"/>
     <w:lsdException w:name="index 3" w:semiHidden="1" w:unhideWhenUsed="1"/>
@@ -860,22 +1122,22 @@
     <w:lsdException w:name="index 7" w:semiHidden="1" w:unhideWhenUsed="1"/>
     <w:lsdException w:name="index 8" w:semiHidden="1" w:unhideWhenUsed="1"/>
     <w:lsdException w:name="index 9" w:semiHidden="1" w:unhideWhenUsed="1"/>
-    <w:lsdException w:name="toc 1" w:semiHidden="1" w:uiPriority="39" w:unhideWhenUsed="1"/>
-    <w:lsdException w:name="toc 2" w:semiHidden="1" w:uiPriority="39" w:unhideWhenUsed="1"/>
-    <w:lsdException w:name="toc 3" w:semiHidden="1" w:uiPriority="39" w:unhideWhenUsed="1"/>
-    <w:lsdException w:name="toc 4" w:semiHidden="1" w:uiPriority="39" w:unhideWhenUsed="1"/>
-    <w:lsdException w:name="toc 5" w:semiHidden="1" w:uiPriority="39" w:unhideWhenUsed="1"/>
-    <w:lsdException w:name="toc 6" w:semiHidden="1" w:uiPriority="39" w:unhideWhenUsed="1"/>
-    <w:lsdException w:name="toc 7" w:semiHidden="1" w:uiPriority="39" w:unhideWhenUsed="1"/>
-    <w:lsdException w:name="toc 8" w:semiHidden="1" w:uiPriority="39" w:unhideWhenUsed="1"/>
-    <w:lsdException w:name="toc 9" w:semiHidden="1" w:uiPriority="39" w:unhideWhenUsed="1"/>
+    <w:lsdException w:name="toc 1" w:uiPriority="39" w:semiHidden="1" w:unhideWhenUsed="1"/>
+    <w:lsdException w:name="toc 2" w:uiPriority="39" w:semiHidden="1" w:unhideWhenUsed="1"/>
+    <w:lsdException w:name="toc 3" w:uiPriority="39" w:semiHidden="1" w:unhideWhenUsed="1"/>
+    <w:lsdException w:name="toc 4" w:uiPriority="39" w:semiHidden="1" w:unhideWhenUsed="1"/>
+    <w:lsdException w:name="toc 5" w:uiPriority="39" w:semiHidden="1" w:unhideWhenUsed="1"/>
+    <w:lsdException w:name="toc 6" w:uiPriority="39" w:semiHidden="1" w:unhideWhenUsed="1"/>
+    <w:lsdException w:name="toc 7" w:uiPriority="39" w:semiHidden="1" w:unhideWhenUsed="1"/>
+    <w:lsdException w:name="toc 8" w:uiPriority="39" w:semiHidden="1" w:unhideWhenUsed="1"/>
+    <w:lsdException w:name="toc 9" w:uiPriority="39" w:semiHidden="1" w:unhideWhenUsed="1"/>
     <w:lsdException w:name="Normal Indent" w:semiHidden="1" w:unhideWhenUsed="1"/>
     <w:lsdException w:name="footnote text" w:semiHidden="1" w:unhideWhenUsed="1"/>
     <w:lsdException w:name="annotation text" w:semiHidden="1" w:unhideWhenUsed="1"/>
     <w:lsdException w:name="header" w:semiHidden="1" w:unhideWhenUsed="1"/>
     <w:lsdException w:name="footer" w:semiHidden="1" w:unhideWhenUsed="1"/>
     <w:lsdException w:name="index heading" w:semiHidden="1" w:unhideWhenUsed="1"/>
-    <w:lsdException w:name="caption" w:semiHidden="1" w:uiPriority="35" w:unhideWhenUsed="1" w:qFormat="1"/>
+    <w:lsdException w:name="caption" w:uiPriority="35" w:semiHidden="1" w:unhideWhenUsed="1" w:qFormat="1"/>
     <w:lsdException w:name="table of figures" w:semiHidden="1" w:unhideWhenUsed="1"/>
     <w:lsdException w:name="envelope address" w:semiHidden="1" w:unhideWhenUsed="1"/>
     <w:lsdException w:name="envelope return" w:semiHidden="1" w:unhideWhenUsed="1"/>
@@ -906,7 +1168,7 @@
     <w:lsdException w:name="Title" w:uiPriority="10" w:qFormat="1"/>
     <w:lsdException w:name="Closing" w:semiHidden="1" w:unhideWhenUsed="1"/>
     <w:lsdException w:name="Signature" w:semiHidden="1" w:unhideWhenUsed="1"/>
-    <w:lsdException w:name="Default Paragraph Font" w:semiHidden="1" w:uiPriority="1" w:unhideWhenUsed="1"/>
+    <w:lsdException w:name="Default Paragraph Font" w:uiPriority="1" w:semiHidden="1" w:unhideWhenUsed="1"/>
     <w:lsdException w:name="Body Text" w:semiHidden="1" w:unhideWhenUsed="1"/>
     <w:lsdException w:name="Body Text Indent" w:semiHidden="1" w:unhideWhenUsed="1"/>
     <w:lsdException w:name="List Continue" w:semiHidden="1" w:unhideWhenUsed="1"/>
@@ -1106,8 +1368,8 @@
     <w:lsdException w:name="Subtle Reference" w:uiPriority="31" w:qFormat="1"/>
     <w:lsdException w:name="Intense Reference" w:uiPriority="32" w:qFormat="1"/>
     <w:lsdException w:name="Book Title" w:uiPriority="33" w:qFormat="1"/>
-    <w:lsdException w:name="Bibliography" w:semiHidden="1" w:uiPriority="37" w:unhideWhenUsed="1"/>
-    <w:lsdException w:name="TOC Heading" w:semiHidden="1" w:uiPriority="39" w:unhideWhenUsed="1" w:qFormat="1"/>
+    <w:lsdException w:name="Bibliography" w:uiPriority="37" w:semiHidden="1" w:unhideWhenUsed="1"/>
+    <w:lsdException w:name="TOC Heading" w:uiPriority="39" w:semiHidden="1" w:unhideWhenUsed="1" w:qFormat="1"/>
     <w:lsdException w:name="Plain Table 1" w:uiPriority="41"/>
     <w:lsdException w:name="Plain Table 2" w:uiPriority="42"/>
     <w:lsdException w:name="Plain Table 3" w:uiPriority="43"/>
@@ -1213,15 +1475,191 @@
     <w:lsdException w:name="List Table 6 Colorful Accent 6" w:uiPriority="51"/>
     <w:lsdException w:name="List Table 7 Colorful Accent 6" w:uiPriority="52"/>
   </w:latentStyles>
-  <w:style w:type="paragraph" w:default="1" w:styleId="Normal">
+  <w:style w:type="paragraph" w:styleId="Normal" w:default="1">
     <w:name w:val="Normal"/>
     <w:qFormat/>
-  </w:style>
-  <w:style w:type="character" w:default="1" w:styleId="Fuentedeprrafopredeter">
+    <w:pPr>
+      <w:widowControl/>
+      <w:bidi w:val="0"/>
+      <w:jc w:val="left"/>
+    </w:pPr>
+    <w:rPr>
+      <w:rFonts w:ascii="Liberation Serif" w:hAnsi="Liberation Serif" w:eastAsia="Noto Sans CJK SC Regular" w:cs="Lohit Devanagari"/>
+      <w:color w:val="auto"/>
+      <w:kern w:val="2"/>
+      <w:sz w:val="24"/>
+      <w:szCs w:val="24"/>
+      <w:lang w:val="es-CO" w:eastAsia="zh-CN" w:bidi="hi-IN"/>
+    </w:rPr>
+  </w:style>
+  <w:style w:type="character" w:styleId="DefaultParagraphFont" w:default="1">
     <w:name w:val="Default Paragraph Font"/>
     <w:uiPriority w:val="1"/>
     <w:semiHidden/>
     <w:unhideWhenUsed/>
+    <w:qFormat/>
+    <w:rPr/>
+  </w:style>
+  <w:style w:type="character" w:styleId="Vietas" w:customStyle="1">
+    <w:name w:val="Viñetas"/>
+    <w:qFormat/>
+    <w:rPr>
+      <w:rFonts w:ascii="OpenSymbol" w:hAnsi="OpenSymbol" w:eastAsia="OpenSymbol" w:cs="OpenSymbol"/>
+    </w:rPr>
+  </w:style>
+  <w:style w:type="character" w:styleId="ListLabel1">
+    <w:name w:val="ListLabel 1"/>
+    <w:qFormat/>
+    <w:rPr>
+      <w:rFonts w:cs="OpenSymbol"/>
+    </w:rPr>
+  </w:style>
+  <w:style w:type="character" w:styleId="ListLabel2">
+    <w:name w:val="ListLabel 2"/>
+    <w:qFormat/>
+    <w:rPr>
+      <w:rFonts w:cs="OpenSymbol"/>
+    </w:rPr>
+  </w:style>
+  <w:style w:type="character" w:styleId="ListLabel3">
+    <w:name w:val="ListLabel 3"/>
+    <w:qFormat/>
+    <w:rPr>
+      <w:rFonts w:cs="OpenSymbol"/>
+    </w:rPr>
+  </w:style>
+  <w:style w:type="character" w:styleId="ListLabel4">
+    <w:name w:val="ListLabel 4"/>
+    <w:qFormat/>
+    <w:rPr>
+      <w:rFonts w:cs="OpenSymbol"/>
+    </w:rPr>
+  </w:style>
+  <w:style w:type="character" w:styleId="ListLabel5">
+    <w:name w:val="ListLabel 5"/>
+    <w:qFormat/>
+    <w:rPr>
+      <w:rFonts w:cs="OpenSymbol"/>
+    </w:rPr>
+  </w:style>
+  <w:style w:type="character" w:styleId="ListLabel6">
+    <w:name w:val="ListLabel 6"/>
+    <w:qFormat/>
+    <w:rPr>
+      <w:rFonts w:cs="OpenSymbol"/>
+    </w:rPr>
+  </w:style>
+  <w:style w:type="character" w:styleId="ListLabel7">
+    <w:name w:val="ListLabel 7"/>
+    <w:qFormat/>
+    <w:rPr>
+      <w:rFonts w:cs="OpenSymbol"/>
+    </w:rPr>
+  </w:style>
+  <w:style w:type="character" w:styleId="ListLabel8">
+    <w:name w:val="ListLabel 8"/>
+    <w:qFormat/>
+    <w:rPr>
+      <w:rFonts w:cs="OpenSymbol"/>
+    </w:rPr>
+  </w:style>
+  <w:style w:type="character" w:styleId="ListLabel9">
+    <w:name w:val="ListLabel 9"/>
+    <w:qFormat/>
+    <w:rPr>
+      <w:rFonts w:cs="OpenSymbol"/>
+    </w:rPr>
+  </w:style>
+  <w:style w:type="character" w:styleId="EnlacedeInternet">
+    <w:name w:val="Enlace de Internet"/>
+    <w:rPr>
+      <w:color w:val="000080"/>
+      <w:u w:val="single"/>
+      <w:lang w:val="zxx" w:eastAsia="zxx" w:bidi="zxx"/>
+    </w:rPr>
+  </w:style>
+  <w:style w:type="paragraph" w:styleId="Ttulo" w:customStyle="1">
+    <w:name w:val="Título"/>
+    <w:basedOn w:val="Normal"/>
+    <w:next w:val="Cuerpodetexto"/>
+    <w:qFormat/>
+    <w:pPr>
+      <w:keepNext w:val="true"/>
+      <w:spacing w:before="240" w:after="120"/>
+    </w:pPr>
+    <w:rPr>
+      <w:rFonts w:ascii="Liberation Sans" w:hAnsi="Liberation Sans"/>
+      <w:sz w:val="28"/>
+      <w:szCs w:val="28"/>
+    </w:rPr>
+  </w:style>
+  <w:style w:type="paragraph" w:styleId="Cuerpodetexto">
+    <w:name w:val="Body Text"/>
+    <w:basedOn w:val="Normal"/>
+    <w:pPr>
+      <w:spacing w:lineRule="auto" w:line="276" w:before="0" w:after="140"/>
+    </w:pPr>
+    <w:rPr/>
+  </w:style>
+  <w:style w:type="paragraph" w:styleId="Lista">
+    <w:name w:val="List"/>
+    <w:basedOn w:val="Cuerpodetexto"/>
+    <w:pPr/>
+    <w:rPr/>
+  </w:style>
+  <w:style w:type="paragraph" w:styleId="Leyenda">
+    <w:name w:val="Caption"/>
+    <w:basedOn w:val="Normal"/>
+    <w:qFormat/>
+    <w:pPr>
+      <w:suppressLineNumbers/>
+      <w:spacing w:before="120" w:after="120"/>
+    </w:pPr>
+    <w:rPr>
+      <w:rFonts w:cs="Lohit Devanagari"/>
+      <w:i/>
+      <w:iCs/>
+      <w:sz w:val="24"/>
+      <w:szCs w:val="24"/>
+    </w:rPr>
+  </w:style>
+  <w:style w:type="paragraph" w:styleId="Ndice" w:customStyle="1">
+    <w:name w:val="Índice"/>
+    <w:basedOn w:val="Normal"/>
+    <w:qFormat/>
+    <w:pPr>
+      <w:suppressLineNumbers/>
+    </w:pPr>
+    <w:rPr/>
+  </w:style>
+  <w:style w:type="paragraph" w:styleId="Caption">
+    <w:name w:val="caption"/>
+    <w:basedOn w:val="Normal"/>
+    <w:qFormat/>
+    <w:pPr>
+      <w:suppressLineNumbers/>
+      <w:spacing w:before="120" w:after="120"/>
+    </w:pPr>
+    <w:rPr>
+      <w:i/>
+      <w:iCs/>
+    </w:rPr>
+  </w:style>
+  <w:style w:type="paragraph" w:styleId="Contenidodelatabla" w:customStyle="1">
+    <w:name w:val="Contenido de la tabla"/>
+    <w:basedOn w:val="Normal"/>
+    <w:qFormat/>
+    <w:pPr>
+      <w:suppressLineNumbers/>
+    </w:pPr>
+    <w:rPr/>
+  </w:style>
+  <w:style w:type="numbering" w:styleId="NoList" w:default="1">
+    <w:name w:val="No List"/>
+    <w:uiPriority w:val="99"/>
+    <w:semiHidden/>
+    <w:unhideWhenUsed/>
+    <w:qFormat/>
   </w:style>
   <w:style w:type="table" w:default="1" w:styleId="Tablanormal">
     <w:name w:val="Normal Table"/>
@@ -1237,74 +1675,6 @@
         <w:right w:w="108" w:type="dxa"/>
       </w:tblCellMar>
     </w:tblPr>
-  </w:style>
-  <w:style w:type="numbering" w:default="1" w:styleId="Sinlista">
-    <w:name w:val="No List"/>
-    <w:uiPriority w:val="99"/>
-    <w:semiHidden/>
-    <w:unhideWhenUsed/>
-  </w:style>
-  <w:style w:type="character" w:customStyle="1" w:styleId="Vietas">
-    <w:name w:val="Viñetas"/>
-    <w:qFormat/>
-    <w:rPr>
-      <w:rFonts w:ascii="OpenSymbol" w:eastAsia="OpenSymbol" w:hAnsi="OpenSymbol" w:cs="OpenSymbol"/>
-    </w:rPr>
-  </w:style>
-  <w:style w:type="paragraph" w:customStyle="1" w:styleId="Ttulo">
-    <w:name w:val="Título"/>
-    <w:basedOn w:val="Normal"/>
-    <w:next w:val="Textoindependiente"/>
-    <w:qFormat/>
-    <w:pPr>
-      <w:keepNext/>
-      <w:spacing w:before="240" w:after="120"/>
-    </w:pPr>
-    <w:rPr>
-      <w:rFonts w:ascii="Liberation Sans" w:hAnsi="Liberation Sans"/>
-      <w:sz w:val="28"/>
-      <w:szCs w:val="28"/>
-    </w:rPr>
-  </w:style>
-  <w:style w:type="paragraph" w:styleId="Textoindependiente">
-    <w:name w:val="Body Text"/>
-    <w:basedOn w:val="Normal"/>
-    <w:pPr>
-      <w:spacing w:after="140" w:line="276" w:lineRule="auto"/>
-    </w:pPr>
-  </w:style>
-  <w:style w:type="paragraph" w:styleId="Lista">
-    <w:name w:val="List"/>
-    <w:basedOn w:val="Textoindependiente"/>
-  </w:style>
-  <w:style w:type="paragraph" w:styleId="Descripcin">
-    <w:name w:val="caption"/>
-    <w:basedOn w:val="Normal"/>
-    <w:qFormat/>
-    <w:pPr>
-      <w:suppressLineNumbers/>
-      <w:spacing w:before="120" w:after="120"/>
-    </w:pPr>
-    <w:rPr>
-      <w:i/>
-      <w:iCs/>
-    </w:rPr>
-  </w:style>
-  <w:style w:type="paragraph" w:customStyle="1" w:styleId="ndice">
-    <w:name w:val="Índice"/>
-    <w:basedOn w:val="Normal"/>
-    <w:qFormat/>
-    <w:pPr>
-      <w:suppressLineNumbers/>
-    </w:pPr>
-  </w:style>
-  <w:style w:type="paragraph" w:customStyle="1" w:styleId="Contenidodelatabla">
-    <w:name w:val="Contenido de la tabla"/>
-    <w:basedOn w:val="Normal"/>
-    <w:qFormat/>
-    <w:pPr>
-      <w:suppressLineNumbers/>
-    </w:pPr>
   </w:style>
 </w:styles>
 </file>

</xml_diff>